<commit_message>
Content inventory change and persona added
</commit_message>
<xml_diff>
--- a/Persona Description.docx
+++ b/Persona Description.docx
@@ -366,88 +366,116 @@
           <w:lang w:val="en-US"/>
         </w:rPr>
       </w:pPr>
+    </w:p>
+    <w:p>
+      <w:pPr>
+        <w:rPr>
+          <w:lang w:val="en-US"/>
+        </w:rPr>
+      </w:pPr>
+    </w:p>
+    <w:p>
+      <w:pPr>
+        <w:rPr>
+          <w:lang w:val="en-US"/>
+        </w:rPr>
+      </w:pPr>
+    </w:p>
+    <w:p>
+      <w:pPr>
+        <w:pStyle w:val="Overskrift2"/>
+        <w:rPr>
+          <w:lang w:val="en-US"/>
+        </w:rPr>
+      </w:pPr>
+      <w:r>
+        <w:rPr>
+          <w:lang w:val="en-US"/>
+        </w:rPr>
+        <w:t>User goals:</w:t>
+      </w:r>
+    </w:p>
+    <w:p>
+      <w:pPr>
+        <w:rPr>
+          <w:lang w:val="en-US"/>
+        </w:rPr>
+      </w:pPr>
+    </w:p>
+    <w:p>
+      <w:pPr>
+        <w:rPr>
+          <w:lang w:val="en-US"/>
+        </w:rPr>
+      </w:pPr>
+    </w:p>
+    <w:p>
+      <w:pPr>
+        <w:pStyle w:val="Overskrift2"/>
+        <w:rPr>
+          <w:lang w:val="en-US"/>
+        </w:rPr>
+      </w:pPr>
+      <w:r>
+        <w:rPr>
+          <w:lang w:val="en-US"/>
+        </w:rPr>
+        <w:t>Business</w:t>
+      </w:r>
+      <w:r>
+        <w:rPr>
+          <w:lang w:val="en-US"/>
+        </w:rPr>
+        <w:t xml:space="preserve"> </w:t>
+      </w:r>
+      <w:r>
+        <w:rPr>
+          <w:lang w:val="en-US"/>
+        </w:rPr>
+        <w:t>objectives</w:t>
+      </w:r>
+      <w:r>
+        <w:rPr>
+          <w:lang w:val="en-US"/>
+        </w:rPr>
+        <w:t>:</w:t>
+      </w:r>
+      <w:r>
+        <w:rPr>
+          <w:lang w:val="en-US"/>
+        </w:rPr>
+        <w:tab/>
+      </w:r>
+    </w:p>
+    <w:p>
+      <w:pPr>
+        <w:rPr>
+          <w:lang w:val="en-US"/>
+        </w:rPr>
+      </w:pPr>
+    </w:p>
+    <w:p>
+      <w:pPr>
+        <w:rPr>
+          <w:lang w:val="en-US"/>
+        </w:rPr>
+      </w:pPr>
+    </w:p>
+    <w:p>
+      <w:pPr>
+        <w:pStyle w:val="Overskrift2"/>
+        <w:rPr>
+          <w:lang w:val="en-US"/>
+        </w:rPr>
+      </w:pPr>
+      <w:r>
+        <w:rPr>
+          <w:lang w:val="en-US"/>
+        </w:rPr>
+        <w:t xml:space="preserve">Scenario of use: </w:t>
+      </w:r>
       <w:bookmarkStart w:id="0" w:name="_GoBack"/>
       <w:bookmarkEnd w:id="0"/>
-    </w:p>
-    <w:p>
-      <w:pPr>
-        <w:rPr>
-          <w:lang w:val="en-US"/>
-        </w:rPr>
-      </w:pPr>
-    </w:p>
-    <w:p>
-      <w:pPr>
-        <w:rPr>
-          <w:lang w:val="en-US"/>
-        </w:rPr>
-      </w:pPr>
-    </w:p>
-    <w:p>
-      <w:pPr>
-        <w:pStyle w:val="Overskrift2"/>
-        <w:rPr>
-          <w:lang w:val="en-US"/>
-        </w:rPr>
-      </w:pPr>
-      <w:r>
-        <w:rPr>
-          <w:lang w:val="en-US"/>
-        </w:rPr>
-        <w:t>User goals:</w:t>
-      </w:r>
-    </w:p>
-    <w:p>
-      <w:pPr>
-        <w:rPr>
-          <w:lang w:val="en-US"/>
-        </w:rPr>
-      </w:pPr>
-    </w:p>
-    <w:p>
-      <w:pPr>
-        <w:rPr>
-          <w:lang w:val="en-US"/>
-        </w:rPr>
-      </w:pPr>
-    </w:p>
-    <w:p>
-      <w:pPr>
-        <w:pStyle w:val="Overskrift2"/>
-        <w:rPr>
-          <w:lang w:val="en-US"/>
-        </w:rPr>
-      </w:pPr>
-      <w:r>
-        <w:rPr>
-          <w:lang w:val="en-US"/>
-        </w:rPr>
-        <w:t>Business</w:t>
-      </w:r>
-      <w:r>
-        <w:rPr>
-          <w:lang w:val="en-US"/>
-        </w:rPr>
-        <w:t xml:space="preserve"> </w:t>
-      </w:r>
-      <w:r>
-        <w:rPr>
-          <w:lang w:val="en-US"/>
-        </w:rPr>
-        <w:t>objectives</w:t>
-      </w:r>
-      <w:r>
-        <w:rPr>
-          <w:lang w:val="en-US"/>
-        </w:rPr>
-        <w:t>:</w:t>
-      </w:r>
-      <w:r>
-        <w:rPr>
-          <w:lang w:val="en-US"/>
-        </w:rPr>
-        <w:tab/>
-      </w:r>
     </w:p>
     <w:sectPr>
       <w:pgSz w:w="11906" w:h="16838"/>

</xml_diff>